<commit_message>
Idea for a first year project
</commit_message>
<xml_diff>
--- a/supervising/first_year_proj/project_pitches.docx
+++ b/supervising/first_year_proj/project_pitches.docx
@@ -178,7 +178,10 @@
         <w:t>In this project, you will be looking at c</w:t>
       </w:r>
       <w:r>
-        <w:t>utting edge (pun intended) biophysics</w:t>
+        <w:t>utting edge (pun intended)</w:t>
+      </w:r>
+      <w:r>
+        <w:t xml:space="preserve"> biomechanics</w:t>
       </w:r>
       <w:r>
         <w:t xml:space="preserve">. </w:t>
@@ -211,98 +214,151 @@
         <w:t>motion</w:t>
       </w:r>
       <w:r>
-        <w:t xml:space="preserve">: Using still </w:t>
+        <w:t xml:space="preserve">: Using </w:t>
+      </w:r>
+      <w:r>
+        <w:t>computer vision and some fundamental statistic</w:t>
+      </w:r>
+      <w:r>
+        <w:t xml:space="preserve">s, </w:t>
+      </w:r>
+      <w:r>
+        <w:t>y</w:t>
+      </w:r>
+      <w:r>
+        <w:t xml:space="preserve">our job is to </w:t>
+      </w:r>
+      <w:r>
+        <w:t>develop a method to</w:t>
+      </w:r>
+      <w:r>
+        <w:t xml:space="preserve"> analyse the </w:t>
+      </w:r>
+      <w:r>
+        <w:t>data</w:t>
+      </w:r>
+      <w:r>
+        <w:t>.</w:t>
+      </w:r>
+      <w:r>
+        <w:t xml:space="preserve"> The </w:t>
+      </w:r>
+      <w:r>
+        <w:t>consist</w:t>
+      </w:r>
+      <w:r>
+        <w:t xml:space="preserve"> of cell-imaging and </w:t>
+      </w:r>
+      <w:r>
+        <w:t xml:space="preserve">is part of a still </w:t>
       </w:r>
       <w:r>
         <w:t>unpublished</w:t>
       </w:r>
       <w:r>
-        <w:t xml:space="preserve"> imag</w:t>
-      </w:r>
-      <w:r>
-        <w:t>ing</w:t>
-      </w:r>
-      <w:r>
-        <w:t>, y</w:t>
-      </w:r>
-      <w:r>
-        <w:t xml:space="preserve">our job is to </w:t>
-      </w:r>
-      <w:r>
-        <w:t>develop a method to</w:t>
-      </w:r>
-      <w:r>
-        <w:t xml:space="preserve"> analyse the </w:t>
-      </w:r>
-      <w:r>
-        <w:t>data</w:t>
-      </w:r>
-      <w:r>
-        <w:t xml:space="preserve">, quantifying the significance </w:t>
-      </w:r>
-      <w:r>
-        <w:t>this connection.</w:t>
-      </w:r>
-      <w:r>
         <w:t xml:space="preserve"> </w:t>
       </w:r>
       <w:r>
-        <w:t>Studying</w:t>
-      </w:r>
-      <w:r>
-        <w:t xml:space="preserve"> </w:t>
-      </w:r>
-      <w:r>
-        <w:t>how the body heals</w:t>
-      </w:r>
-      <w:r>
-        <w:t xml:space="preserve"> is </w:t>
-      </w:r>
-      <w:r>
-        <w:t>a key area of</w:t>
-      </w:r>
-      <w:r>
-        <w:t xml:space="preserve"> research</w:t>
-      </w:r>
-      <w:r>
-        <w:t>, as</w:t>
-      </w:r>
-      <w:r>
-        <w:t xml:space="preserve"> </w:t>
-      </w:r>
-      <w:r>
-        <w:t>the movement of cells</w:t>
-      </w:r>
-      <w:r>
-        <w:t xml:space="preserve"> </w:t>
-      </w:r>
-      <w:r>
-        <w:t xml:space="preserve">has implications for </w:t>
-      </w:r>
-      <w:r>
-        <w:t xml:space="preserve">understanding </w:t>
-      </w:r>
-      <w:r>
-        <w:t xml:space="preserve">everything from </w:t>
-      </w:r>
-      <w:r>
-        <w:t xml:space="preserve">cancer </w:t>
-      </w:r>
-      <w:r>
-        <w:t xml:space="preserve">treatments to </w:t>
-      </w:r>
-      <w:r>
-        <w:t xml:space="preserve">the emergence of life itself. </w:t>
+        <w:t xml:space="preserve">paper quantifying this exact phenomenon. </w:t>
       </w:r>
     </w:p>
     <w:p>
       <w:r>
-        <w:t>Coding skills are requirement</w:t>
+        <w:t>Studying</w:t>
+      </w:r>
+      <w:r>
+        <w:t xml:space="preserve"> </w:t>
+      </w:r>
+      <w:r>
+        <w:t>how the body heals</w:t>
+      </w:r>
+      <w:r>
+        <w:t xml:space="preserve"> is </w:t>
+      </w:r>
+      <w:r>
+        <w:t>a key</w:t>
+      </w:r>
+      <w:r>
+        <w:t xml:space="preserve">, </w:t>
+      </w:r>
+      <w:r>
+        <w:t>and very active</w:t>
+      </w:r>
+      <w:r>
+        <w:t xml:space="preserve">, </w:t>
+      </w:r>
+      <w:r>
+        <w:t>area of</w:t>
+      </w:r>
+      <w:r>
+        <w:t xml:space="preserve"> research</w:t>
+      </w:r>
+      <w:r>
+        <w:t xml:space="preserve"> in </w:t>
+      </w:r>
+      <w:r>
+        <w:t>biophysics</w:t>
+      </w:r>
+      <w:r>
+        <w:t>, as</w:t>
+      </w:r>
+      <w:r>
+        <w:t xml:space="preserve"> </w:t>
+      </w:r>
+      <w:r>
+        <w:t xml:space="preserve">furthering our knowledge of what drives the </w:t>
+      </w:r>
+      <w:r>
+        <w:t>movement of cells</w:t>
+      </w:r>
+      <w:r>
+        <w:t xml:space="preserve"> </w:t>
+      </w:r>
+      <w:r>
+        <w:t xml:space="preserve">has implications for </w:t>
+      </w:r>
+      <w:r>
+        <w:t xml:space="preserve">everything from </w:t>
+      </w:r>
+      <w:r>
+        <w:t xml:space="preserve">cancer </w:t>
+      </w:r>
+      <w:r>
+        <w:t xml:space="preserve">treatments to </w:t>
+      </w:r>
+      <w:r>
+        <w:t>understanding</w:t>
+      </w:r>
+      <w:r>
+        <w:t xml:space="preserve"> the</w:t>
+      </w:r>
+      <w:r>
+        <w:t xml:space="preserve"> </w:t>
+      </w:r>
+      <w:r>
+        <w:t xml:space="preserve">emergence of life itself. </w:t>
       </w:r>
     </w:p>
-    <w:p/>
     <w:p>
       <w:r>
+        <w:t>Some basic c</w:t>
+      </w:r>
+      <w:r>
+        <w:t>oding skills</w:t>
+      </w:r>
+      <w:r>
+        <w:t xml:space="preserve"> </w:t>
+      </w:r>
+      <w:r>
+        <w:t>require</w:t>
+      </w:r>
+      <w:r>
+        <w:t>d</w:t>
+      </w:r>
+    </w:p>
+    <w:p>
+      <w:r>
+        <w:lastRenderedPageBreak/>
         <w:t>Supervisors: Ala Trusina</w:t>
       </w:r>
       <w:r>

</xml_diff>